<commit_message>
967981 Updated documentation Baseline for build 10 Release 2.0
</commit_message>
<xml_diff>
--- a/TASCore_documents/CM/Build 10/TAS_Core_VDD.docx
+++ b/TASCore_documents/CM/Build 10/TAS_Core_VDD.docx
@@ -535,14 +535,12 @@
               </w:rPr>
               <w:t>1</w:t>
             </w:r>
-            <w:bookmarkStart w:id="3" w:name="_GoBack"/>
             <w:r>
               <w:rPr>
                 <w:szCs w:val="22"/>
               </w:rPr>
               <w:t>7</w:t>
             </w:r>
-            <w:bookmarkEnd w:id="3"/>
             <w:r>
               <w:rPr>
                 <w:szCs w:val="22"/>
@@ -1976,15 +1974,15 @@
       <w:pPr>
         <w:pStyle w:val="Heading1"/>
       </w:pPr>
-      <w:bookmarkStart w:id="4" w:name="_Toc507396642"/>
-      <w:bookmarkStart w:id="5" w:name="_Toc507593667"/>
+      <w:bookmarkStart w:id="3" w:name="_Toc507396642"/>
+      <w:bookmarkStart w:id="4" w:name="_Toc507593667"/>
       <w:bookmarkEnd w:id="0"/>
       <w:r>
         <w:lastRenderedPageBreak/>
         <w:t>General Configuration Management (CM) Information</w:t>
       </w:r>
+      <w:bookmarkEnd w:id="3"/>
       <w:bookmarkEnd w:id="4"/>
-      <w:bookmarkEnd w:id="5"/>
     </w:p>
     <w:tbl>
       <w:tblPr>
@@ -2013,8 +2011,8 @@
             <w:pPr>
               <w:pStyle w:val="TableHeading"/>
             </w:pPr>
-            <w:bookmarkStart w:id="6" w:name="ColumnTitle_03"/>
-            <w:bookmarkEnd w:id="6"/>
+            <w:bookmarkStart w:id="5" w:name="ColumnTitle_03"/>
+            <w:bookmarkEnd w:id="5"/>
             <w:r>
               <w:t>Deliverable (Product) Name</w:t>
             </w:r>
@@ -2136,13 +2134,13 @@
       <w:pPr>
         <w:pStyle w:val="Heading1"/>
       </w:pPr>
-      <w:bookmarkStart w:id="7" w:name="_Toc507396643"/>
-      <w:bookmarkStart w:id="8" w:name="_Toc507593668"/>
+      <w:bookmarkStart w:id="6" w:name="_Toc507396643"/>
+      <w:bookmarkStart w:id="7" w:name="_Toc507593668"/>
       <w:r>
         <w:t>Configuration Management (CM) Tools</w:t>
       </w:r>
+      <w:bookmarkEnd w:id="6"/>
       <w:bookmarkEnd w:id="7"/>
-      <w:bookmarkEnd w:id="8"/>
     </w:p>
     <w:tbl>
       <w:tblPr>
@@ -2173,8 +2171,8 @@
             <w:pPr>
               <w:pStyle w:val="TableHeading"/>
             </w:pPr>
-            <w:bookmarkStart w:id="9" w:name="ColumnTitle_04"/>
-            <w:bookmarkEnd w:id="9"/>
+            <w:bookmarkStart w:id="8" w:name="ColumnTitle_04"/>
+            <w:bookmarkEnd w:id="8"/>
             <w:r>
               <w:t>CM Tools</w:t>
             </w:r>
@@ -2424,27 +2422,27 @@
       <w:pPr>
         <w:pStyle w:val="Heading1"/>
       </w:pPr>
-      <w:bookmarkStart w:id="10" w:name="_Toc507396644"/>
-      <w:bookmarkStart w:id="11" w:name="_Toc507593669"/>
+      <w:bookmarkStart w:id="9" w:name="_Toc507396644"/>
+      <w:bookmarkStart w:id="10" w:name="_Toc507593669"/>
       <w:r>
         <w:t>Configuration Management of Documents</w:t>
       </w:r>
+      <w:bookmarkEnd w:id="9"/>
       <w:bookmarkEnd w:id="10"/>
-      <w:bookmarkEnd w:id="11"/>
     </w:p>
     <w:p>
       <w:pPr>
         <w:pStyle w:val="Heading2"/>
       </w:pPr>
-      <w:bookmarkStart w:id="12" w:name="ColumnTitle_05"/>
-      <w:bookmarkStart w:id="13" w:name="_Toc507396645"/>
-      <w:bookmarkStart w:id="14" w:name="_Toc507593670"/>
-      <w:bookmarkEnd w:id="12"/>
+      <w:bookmarkStart w:id="11" w:name="ColumnTitle_05"/>
+      <w:bookmarkStart w:id="12" w:name="_Toc507396645"/>
+      <w:bookmarkStart w:id="13" w:name="_Toc507593670"/>
+      <w:bookmarkEnd w:id="11"/>
       <w:r>
         <w:t>Rational Change and Configuration Management (CCM) Documents</w:t>
       </w:r>
+      <w:bookmarkEnd w:id="12"/>
       <w:bookmarkEnd w:id="13"/>
-      <w:bookmarkEnd w:id="14"/>
     </w:p>
     <w:p>
       <w:pPr>
@@ -2483,8 +2481,8 @@
                 <w:rFonts w:asciiTheme="minorHAnsi" w:hAnsiTheme="minorHAnsi" w:cstheme="minorBidi"/>
               </w:rPr>
             </w:pPr>
-            <w:bookmarkStart w:id="15" w:name="ColumnTitle_06"/>
-            <w:bookmarkEnd w:id="15"/>
+            <w:bookmarkStart w:id="14" w:name="ColumnTitle_06"/>
+            <w:bookmarkEnd w:id="14"/>
             <w:r>
               <w:t>CCM/RTC Information</w:t>
             </w:r>
@@ -2803,23 +2801,22 @@
               <w:t xml:space="preserve"> (1</w:t>
             </w:r>
             <w:r>
+              <w:t>60</w:t>
+            </w:r>
+            <w:r>
+              <w:t>:</w:t>
+            </w:r>
+            <w:r>
+              <w:t xml:space="preserve"> TASCore_doc_0</w:t>
+            </w:r>
+            <w:r>
               <w:t>5</w:t>
             </w:r>
             <w:r>
-              <w:t>9</w:t>
-            </w:r>
-            <w:r>
-              <w:t>:</w:t>
-            </w:r>
-            <w:r>
-              <w:t xml:space="preserve"> TASCore_doc_0</w:t>
-            </w:r>
-            <w:r>
-              <w:t>51</w:t>
-            </w:r>
-            <w:r>
-              <w:t>9</w:t>
-            </w:r>
+              <w:t>20</w:t>
+            </w:r>
+            <w:bookmarkStart w:id="15" w:name="_GoBack"/>
+            <w:bookmarkEnd w:id="15"/>
             <w:r>
               <w:t>2019</w:t>
             </w:r>
@@ -8908,7 +8905,7 @@
         <v:path o:extrusionok="f" gradientshapeok="t" o:connecttype="rect"/>
         <o:lock v:ext="edit" aspectratio="t"/>
       </v:shapetype>
-      <v:shape id="_x0000_i1053" type="#_x0000_t75" style="width:68.25pt;height:41.25pt" o:bullet="t">
+      <v:shape id="_x0000_i1027" type="#_x0000_t75" style="width:68.25pt;height:41.25pt" o:bullet="t">
         <v:imagedata r:id="rId1" o:title="pointing-finger-white-small"/>
       </v:shape>
     </w:pict>
@@ -13617,23 +13614,6 @@
 </file>
 
 <file path=customXml/item1.xml><?xml version="1.0" encoding="utf-8"?>
-<p:properties xmlns:p="http://schemas.microsoft.com/office/2006/metadata/properties" xmlns:xsi="http://www.w3.org/2001/XMLSchema-instance" xmlns:pc="http://schemas.microsoft.com/office/infopath/2007/PartnerControls">
-  <documentManagement>
-    <Section xmlns="dccbc5df-29b3-4670-b8f5-ce9b6d6a1832">CD2 Required Documentation Templates</Section>
-  </documentManagement>
-</p:properties>
-</file>
-
-<file path=customXml/item2.xml><?xml version="1.0" encoding="utf-8"?>
-<?mso-contentType ?>
-<FormTemplates xmlns="http://schemas.microsoft.com/sharepoint/v3/contenttype/forms">
-  <Display>DocumentLibraryForm</Display>
-  <Edit>DocumentLibraryForm</Edit>
-  <New>DocumentLibraryForm</New>
-</FormTemplates>
-</file>
-
-<file path=customXml/item3.xml><?xml version="1.0" encoding="utf-8"?>
 <ct:contentTypeSchema xmlns:ct="http://schemas.microsoft.com/office/2006/metadata/contentType" xmlns:ma="http://schemas.microsoft.com/office/2006/metadata/properties/metaAttributes" ct:_="" ma:_="" ma:contentTypeName="Document" ma:contentTypeID="0x0101004B55E56D3DD6DC4BB3756304B0ED6A72" ma:contentTypeVersion="1" ma:contentTypeDescription="Create a new document." ma:contentTypeScope="" ma:versionID="6072da3b2c92ccf178b751e7daddeec6">
   <xsd:schema xmlns:xsd="http://www.w3.org/2001/XMLSchema" xmlns:xs="http://www.w3.org/2001/XMLSchema" xmlns:p="http://schemas.microsoft.com/office/2006/metadata/properties" xmlns:ns2="dccbc5df-29b3-4670-b8f5-ce9b6d6a1832" targetNamespace="http://schemas.microsoft.com/office/2006/metadata/properties" ma:root="true" ma:fieldsID="76c7b32d7a5a6114c03efcaa652d96bc" ns2:_="">
     <xsd:import namespace="dccbc5df-29b3-4670-b8f5-ce9b6d6a1832"/>
@@ -13764,29 +13744,28 @@
 </ct:contentTypeSchema>
 </file>
 
+<file path=customXml/item2.xml><?xml version="1.0" encoding="utf-8"?>
+<?mso-contentType ?>
+<FormTemplates xmlns="http://schemas.microsoft.com/sharepoint/v3/contenttype/forms">
+  <Display>DocumentLibraryForm</Display>
+  <Edit>DocumentLibraryForm</Edit>
+  <New>DocumentLibraryForm</New>
+</FormTemplates>
+</file>
+
+<file path=customXml/item3.xml><?xml version="1.0" encoding="utf-8"?>
+<p:properties xmlns:p="http://schemas.microsoft.com/office/2006/metadata/properties" xmlns:xsi="http://www.w3.org/2001/XMLSchema-instance" xmlns:pc="http://schemas.microsoft.com/office/infopath/2007/PartnerControls">
+  <documentManagement>
+    <Section xmlns="dccbc5df-29b3-4670-b8f5-ce9b6d6a1832">CD2 Required Documentation Templates</Section>
+  </documentManagement>
+</p:properties>
+</file>
+
 <file path=customXml/item4.xml><?xml version="1.0" encoding="utf-8"?>
 <b:Sources xmlns:b="http://schemas.openxmlformats.org/officeDocument/2006/bibliography" xmlns="http://schemas.openxmlformats.org/officeDocument/2006/bibliography" SelectedStyle="\APASixthEditionOfficeOnline.xsl" StyleName="APA" Version="6"/>
 </file>
 
 <file path=customXml/itemProps1.xml><?xml version="1.0" encoding="utf-8"?>
-<ds:datastoreItem xmlns:ds="http://schemas.openxmlformats.org/officeDocument/2006/customXml" ds:itemID="{4560517E-F5A4-41E1-9F01-60AB7EB0F206}">
-  <ds:schemaRefs>
-    <ds:schemaRef ds:uri="http://schemas.microsoft.com/office/2006/metadata/properties"/>
-    <ds:schemaRef ds:uri="http://schemas.microsoft.com/office/infopath/2007/PartnerControls"/>
-    <ds:schemaRef ds:uri="dccbc5df-29b3-4670-b8f5-ce9b6d6a1832"/>
-  </ds:schemaRefs>
-</ds:datastoreItem>
-</file>
-
-<file path=customXml/itemProps2.xml><?xml version="1.0" encoding="utf-8"?>
-<ds:datastoreItem xmlns:ds="http://schemas.openxmlformats.org/officeDocument/2006/customXml" ds:itemID="{BE5AF119-2C45-4036-98D5-B4140043C77C}">
-  <ds:schemaRefs>
-    <ds:schemaRef ds:uri="http://schemas.microsoft.com/sharepoint/v3/contenttype/forms"/>
-  </ds:schemaRefs>
-</ds:datastoreItem>
-</file>
-
-<file path=customXml/itemProps3.xml><?xml version="1.0" encoding="utf-8"?>
 <ds:datastoreItem xmlns:ds="http://schemas.openxmlformats.org/officeDocument/2006/customXml" ds:itemID="{052423C5-827B-409C-93FD-99961BD98041}">
   <ds:schemaRefs>
     <ds:schemaRef ds:uri="http://schemas.microsoft.com/office/2006/metadata/contentType"/>
@@ -13804,8 +13783,26 @@
 </ds:datastoreItem>
 </file>
 
+<file path=customXml/itemProps2.xml><?xml version="1.0" encoding="utf-8"?>
+<ds:datastoreItem xmlns:ds="http://schemas.openxmlformats.org/officeDocument/2006/customXml" ds:itemID="{BE5AF119-2C45-4036-98D5-B4140043C77C}">
+  <ds:schemaRefs>
+    <ds:schemaRef ds:uri="http://schemas.microsoft.com/sharepoint/v3/contenttype/forms"/>
+  </ds:schemaRefs>
+</ds:datastoreItem>
+</file>
+
+<file path=customXml/itemProps3.xml><?xml version="1.0" encoding="utf-8"?>
+<ds:datastoreItem xmlns:ds="http://schemas.openxmlformats.org/officeDocument/2006/customXml" ds:itemID="{4560517E-F5A4-41E1-9F01-60AB7EB0F206}">
+  <ds:schemaRefs>
+    <ds:schemaRef ds:uri="http://schemas.microsoft.com/office/2006/metadata/properties"/>
+    <ds:schemaRef ds:uri="http://schemas.microsoft.com/office/infopath/2007/PartnerControls"/>
+    <ds:schemaRef ds:uri="dccbc5df-29b3-4670-b8f5-ce9b6d6a1832"/>
+  </ds:schemaRefs>
+</ds:datastoreItem>
+</file>
+
 <file path=customXml/itemProps4.xml><?xml version="1.0" encoding="utf-8"?>
-<ds:datastoreItem xmlns:ds="http://schemas.openxmlformats.org/officeDocument/2006/customXml" ds:itemID="{6ADD888A-BFD4-4EE1-8DD8-0D73B0C514AF}">
+<ds:datastoreItem xmlns:ds="http://schemas.openxmlformats.org/officeDocument/2006/customXml" ds:itemID="{F9E0AFBE-021E-4A32-8BF8-E03D093C8E53}">
   <ds:schemaRefs>
     <ds:schemaRef ds:uri="http://schemas.openxmlformats.org/officeDocument/2006/bibliography"/>
   </ds:schemaRefs>

</xml_diff>

<commit_message>
967981 Updated build numbers
</commit_message>
<xml_diff>
--- a/TASCore_documents/CM/Build 10/TAS_Core_VDD.docx
+++ b/TASCore_documents/CM/Build 10/TAS_Core_VDD.docx
@@ -284,6 +284,109 @@
           <w:p>
             <w:pPr>
               <w:pStyle w:val="TableText"/>
+            </w:pPr>
+            <w:r>
+              <w:t>05/</w:t>
+            </w:r>
+            <w:r>
+              <w:t>21</w:t>
+            </w:r>
+            <w:bookmarkStart w:id="2" w:name="_GoBack"/>
+            <w:bookmarkEnd w:id="2"/>
+            <w:r>
+              <w:t>/2019</w:t>
+            </w:r>
+          </w:p>
+        </w:tc>
+        <w:tc>
+          <w:tcPr>
+            <w:tcW w:w="691" w:type="pct"/>
+          </w:tcPr>
+          <w:p>
+            <w:pPr>
+              <w:pStyle w:val="TableText"/>
+              <w:rPr>
+                <w:szCs w:val="22"/>
+              </w:rPr>
+            </w:pPr>
+            <w:r>
+              <w:rPr>
+                <w:szCs w:val="22"/>
+              </w:rPr>
+              <w:t>1.1</w:t>
+            </w:r>
+          </w:p>
+        </w:tc>
+        <w:tc>
+          <w:tcPr>
+            <w:tcW w:w="1568" w:type="pct"/>
+          </w:tcPr>
+          <w:p>
+            <w:pPr>
+              <w:pStyle w:val="TableText"/>
+              <w:rPr>
+                <w:szCs w:val="22"/>
+              </w:rPr>
+            </w:pPr>
+            <w:r>
+              <w:rPr>
+                <w:szCs w:val="22"/>
+              </w:rPr>
+              <w:t>Updated Build Labels</w:t>
+            </w:r>
+          </w:p>
+        </w:tc>
+        <w:tc>
+          <w:tcPr>
+            <w:tcW w:w="822" w:type="pct"/>
+          </w:tcPr>
+          <w:p>
+            <w:pPr>
+              <w:pStyle w:val="TableText"/>
+              <w:rPr>
+                <w:szCs w:val="22"/>
+              </w:rPr>
+            </w:pPr>
+            <w:r>
+              <w:rPr>
+                <w:szCs w:val="22"/>
+              </w:rPr>
+              <w:t>Vernita Thompson</w:t>
+            </w:r>
+          </w:p>
+        </w:tc>
+        <w:tc>
+          <w:tcPr>
+            <w:tcW w:w="1160" w:type="pct"/>
+          </w:tcPr>
+          <w:p>
+            <w:pPr>
+              <w:pStyle w:val="TableText"/>
+              <w:rPr>
+                <w:szCs w:val="22"/>
+              </w:rPr>
+            </w:pPr>
+            <w:r>
+              <w:rPr>
+                <w:szCs w:val="22"/>
+              </w:rPr>
+              <w:t>GovCIO</w:t>
+            </w:r>
+          </w:p>
+        </w:tc>
+      </w:tr>
+      <w:tr>
+        <w:trPr>
+          <w:cantSplit/>
+          <w:trHeight w:val="288"/>
+        </w:trPr>
+        <w:tc>
+          <w:tcPr>
+            <w:tcW w:w="758" w:type="pct"/>
+          </w:tcPr>
+          <w:p>
+            <w:pPr>
+              <w:pStyle w:val="TableText"/>
               <w:rPr>
                 <w:sz w:val="16"/>
                 <w:szCs w:val="16"/>
@@ -425,8 +528,8 @@
             <w:pPr>
               <w:pStyle w:val="TableHeading"/>
             </w:pPr>
-            <w:bookmarkStart w:id="2" w:name="ColumnTitle_02"/>
-            <w:bookmarkEnd w:id="2"/>
+            <w:bookmarkStart w:id="3" w:name="ColumnTitle_02"/>
+            <w:bookmarkEnd w:id="3"/>
             <w:r>
               <w:t>Date</w:t>
             </w:r>
@@ -1974,15 +2077,15 @@
       <w:pPr>
         <w:pStyle w:val="Heading1"/>
       </w:pPr>
-      <w:bookmarkStart w:id="3" w:name="_Toc507396642"/>
-      <w:bookmarkStart w:id="4" w:name="_Toc507593667"/>
+      <w:bookmarkStart w:id="4" w:name="_Toc507396642"/>
+      <w:bookmarkStart w:id="5" w:name="_Toc507593667"/>
       <w:bookmarkEnd w:id="0"/>
       <w:r>
         <w:lastRenderedPageBreak/>
         <w:t>General Configuration Management (CM) Information</w:t>
       </w:r>
-      <w:bookmarkEnd w:id="3"/>
       <w:bookmarkEnd w:id="4"/>
+      <w:bookmarkEnd w:id="5"/>
     </w:p>
     <w:tbl>
       <w:tblPr>
@@ -2011,8 +2114,8 @@
             <w:pPr>
               <w:pStyle w:val="TableHeading"/>
             </w:pPr>
-            <w:bookmarkStart w:id="5" w:name="ColumnTitle_03"/>
-            <w:bookmarkEnd w:id="5"/>
+            <w:bookmarkStart w:id="6" w:name="ColumnTitle_03"/>
+            <w:bookmarkEnd w:id="6"/>
             <w:r>
               <w:t>Deliverable (Product) Name</w:t>
             </w:r>
@@ -2134,13 +2237,13 @@
       <w:pPr>
         <w:pStyle w:val="Heading1"/>
       </w:pPr>
-      <w:bookmarkStart w:id="6" w:name="_Toc507396643"/>
-      <w:bookmarkStart w:id="7" w:name="_Toc507593668"/>
+      <w:bookmarkStart w:id="7" w:name="_Toc507396643"/>
+      <w:bookmarkStart w:id="8" w:name="_Toc507593668"/>
       <w:r>
         <w:t>Configuration Management (CM) Tools</w:t>
       </w:r>
-      <w:bookmarkEnd w:id="6"/>
       <w:bookmarkEnd w:id="7"/>
+      <w:bookmarkEnd w:id="8"/>
     </w:p>
     <w:tbl>
       <w:tblPr>
@@ -2171,8 +2274,8 @@
             <w:pPr>
               <w:pStyle w:val="TableHeading"/>
             </w:pPr>
-            <w:bookmarkStart w:id="8" w:name="ColumnTitle_04"/>
-            <w:bookmarkEnd w:id="8"/>
+            <w:bookmarkStart w:id="9" w:name="ColumnTitle_04"/>
+            <w:bookmarkEnd w:id="9"/>
             <w:r>
               <w:t>CM Tools</w:t>
             </w:r>
@@ -2422,27 +2525,27 @@
       <w:pPr>
         <w:pStyle w:val="Heading1"/>
       </w:pPr>
-      <w:bookmarkStart w:id="9" w:name="_Toc507396644"/>
-      <w:bookmarkStart w:id="10" w:name="_Toc507593669"/>
+      <w:bookmarkStart w:id="10" w:name="_Toc507396644"/>
+      <w:bookmarkStart w:id="11" w:name="_Toc507593669"/>
       <w:r>
         <w:t>Configuration Management of Documents</w:t>
       </w:r>
-      <w:bookmarkEnd w:id="9"/>
       <w:bookmarkEnd w:id="10"/>
+      <w:bookmarkEnd w:id="11"/>
     </w:p>
     <w:p>
       <w:pPr>
         <w:pStyle w:val="Heading2"/>
       </w:pPr>
-      <w:bookmarkStart w:id="11" w:name="ColumnTitle_05"/>
-      <w:bookmarkStart w:id="12" w:name="_Toc507396645"/>
-      <w:bookmarkStart w:id="13" w:name="_Toc507593670"/>
-      <w:bookmarkEnd w:id="11"/>
+      <w:bookmarkStart w:id="12" w:name="ColumnTitle_05"/>
+      <w:bookmarkStart w:id="13" w:name="_Toc507396645"/>
+      <w:bookmarkStart w:id="14" w:name="_Toc507593670"/>
+      <w:bookmarkEnd w:id="12"/>
       <w:r>
         <w:t>Rational Change and Configuration Management (CCM) Documents</w:t>
       </w:r>
-      <w:bookmarkEnd w:id="12"/>
       <w:bookmarkEnd w:id="13"/>
+      <w:bookmarkEnd w:id="14"/>
     </w:p>
     <w:p>
       <w:pPr>
@@ -2481,8 +2584,8 @@
                 <w:rFonts w:asciiTheme="minorHAnsi" w:hAnsiTheme="minorHAnsi" w:cstheme="minorBidi"/>
               </w:rPr>
             </w:pPr>
-            <w:bookmarkStart w:id="14" w:name="ColumnTitle_06"/>
-            <w:bookmarkEnd w:id="14"/>
+            <w:bookmarkStart w:id="15" w:name="ColumnTitle_06"/>
+            <w:bookmarkEnd w:id="15"/>
             <w:r>
               <w:t>CCM/RTC Information</w:t>
             </w:r>
@@ -2801,7 +2904,10 @@
               <w:t xml:space="preserve"> (1</w:t>
             </w:r>
             <w:r>
-              <w:t>60</w:t>
+              <w:t>6</w:t>
+            </w:r>
+            <w:r>
+              <w:t>1</w:t>
             </w:r>
             <w:r>
               <w:t>:</w:t>
@@ -2813,10 +2919,11 @@
               <w:t>5</w:t>
             </w:r>
             <w:r>
-              <w:t>20</w:t>
-            </w:r>
-            <w:bookmarkStart w:id="15" w:name="_GoBack"/>
-            <w:bookmarkEnd w:id="15"/>
+              <w:t>2</w:t>
+            </w:r>
+            <w:r>
+              <w:t>1</w:t>
+            </w:r>
             <w:r>
               <w:t>2019</w:t>
             </w:r>
@@ -4874,7 +4981,10 @@
               <w:t>(</w:t>
             </w:r>
             <w:r>
-              <w:t>1278: TASCoreBuildDef_508CIBuild10Mag_#4</w:t>
+              <w:t xml:space="preserve">1278: </w:t>
+            </w:r>
+            <w:r>
+              <w:t>TAS-WebUI_02.00.4_20190502_140102</w:t>
             </w:r>
             <w:r>
               <w:t>)</w:t>
@@ -4952,7 +5062,10 @@
               <w:t>(</w:t>
             </w:r>
             <w:r>
-              <w:t>483: TAS_VAFHIR_SERVER_BuildDef_B10Fortify_CIMag_#5</w:t>
+              <w:t xml:space="preserve">483: </w:t>
+            </w:r>
+            <w:r>
+              <w:t>TAS-VA-FHIR-Server_02.00.5_20190507_141937</w:t>
             </w:r>
             <w:r>
               <w:t>)</w:t>
@@ -5025,7 +5138,10 @@
               <w:t>(</w:t>
             </w:r>
             <w:r>
-              <w:t>75: TAS_API_BuildDef_CIMag_#65</w:t>
+              <w:t xml:space="preserve">75: </w:t>
+            </w:r>
+            <w:r>
+              <w:t>TAS-API_01.00.65_20190422_212745</w:t>
             </w:r>
             <w:r>
               <w:t>)</w:t>
@@ -5121,7 +5237,7 @@
               <w:t xml:space="preserve">: </w:t>
             </w:r>
             <w:r>
-              <w:t>TAS_Vistalink_BuildDef_Build10_Fortify_CIMag_#3</w:t>
+              <w:t>TAS-VAVLGateway_02.00.3_20190516_085649</w:t>
             </w:r>
           </w:p>
         </w:tc>
@@ -6079,8 +6195,8 @@
         <w:tblDescription w:val="Names and descriptions of derived objects or packages produced for deployment and/or install."/>
       </w:tblPr>
       <w:tblGrid>
-        <w:gridCol w:w="5817"/>
-        <w:gridCol w:w="3533"/>
+        <w:gridCol w:w="5575"/>
+        <w:gridCol w:w="3775"/>
       </w:tblGrid>
       <w:tr>
         <w:trPr>
@@ -6131,82 +6247,32 @@
               <w:pStyle w:val="TableText"/>
             </w:pPr>
             <w:r>
-              <w:t>TAS_Vistalink_BuildDef_Build10_Fortify_CIMag_#</w:t>
-            </w:r>
-            <w:r>
-              <w:t>3</w:t>
-            </w:r>
-          </w:p>
-          <w:p>
-            <w:pPr>
-              <w:pStyle w:val="TableText"/>
-            </w:pPr>
-            <w:r>
-              <w:t>TASCoreBuildDef_508CIBuild10Mag_#4</w:t>
-            </w:r>
-          </w:p>
-          <w:p>
-            <w:pPr>
-              <w:pStyle w:val="TableText"/>
-            </w:pPr>
-            <w:r>
-              <w:t>TAS_VAFHIR_SERVER_BuildDef_B10Fortify_CIMag_#5</w:t>
-            </w:r>
-          </w:p>
-          <w:p>
-            <w:pPr>
-              <w:pStyle w:val="TableText"/>
-            </w:pPr>
-            <w:r>
-              <w:t>TAS_API_BuildDef_CIMag_#65</w:t>
-            </w:r>
-          </w:p>
-          <w:p>
-            <w:pPr>
-              <w:pStyle w:val="TableText"/>
-            </w:pPr>
-          </w:p>
-          <w:p>
-            <w:pPr>
-              <w:pStyle w:val="TableText"/>
-            </w:pPr>
-          </w:p>
-          <w:p>
-            <w:pPr>
-              <w:pStyle w:val="TableText"/>
-            </w:pPr>
-            <w:r>
-              <w:t>VAVLGateway_02.00.3_20190516_085649-bundle</w:t>
-            </w:r>
-          </w:p>
-          <w:p>
-            <w:pPr>
-              <w:pStyle w:val="TableText"/>
-            </w:pPr>
-            <w:r>
-              <w:t>mccf-tas_TAS.02.00.4_20190502_140102</w:t>
-            </w:r>
-          </w:p>
-          <w:p>
-            <w:pPr>
-              <w:pStyle w:val="TableText"/>
-            </w:pPr>
-            <w:r>
-              <w:t>VA-FHIR-Server_02.00.5_20190507_141937</w:t>
-            </w:r>
-          </w:p>
-          <w:p>
-            <w:pPr>
-              <w:pStyle w:val="TableText"/>
-            </w:pPr>
-            <w:r>
-              <w:t>TAS_API.01.00.65_20190422_212745</w:t>
-            </w:r>
-          </w:p>
-          <w:p>
-            <w:pPr>
-              <w:pStyle w:val="TableText"/>
-            </w:pPr>
+              <w:t>TAS-VAVLGateway_02.00.3_20190516_085649</w:t>
+            </w:r>
+          </w:p>
+          <w:p>
+            <w:pPr>
+              <w:pStyle w:val="TableText"/>
+            </w:pPr>
+            <w:r>
+              <w:t>TAS-WebUI_02.00.4_20190502_140102</w:t>
+            </w:r>
+          </w:p>
+          <w:p>
+            <w:pPr>
+              <w:pStyle w:val="TableText"/>
+            </w:pPr>
+            <w:r>
+              <w:t>TAS-VA-FHIR-Server_02.00.5_20190507_141937</w:t>
+            </w:r>
+          </w:p>
+          <w:p>
+            <w:pPr>
+              <w:pStyle w:val="TableText"/>
+            </w:pPr>
+            <w:r>
+              <w:t>TAS-API_01.00.65_20190422_212745</w:t>
+            </w:r>
           </w:p>
         </w:tc>
         <w:tc>
@@ -6397,7 +6463,6 @@
       <w:bookmarkStart w:id="41" w:name="_Toc507396654"/>
       <w:bookmarkStart w:id="42" w:name="_Toc507593679"/>
       <w:r>
-        <w:lastRenderedPageBreak/>
         <w:t>Build System/Process Information</w:t>
       </w:r>
       <w:bookmarkEnd w:id="41"/>
@@ -7158,7 +7223,6 @@
             <w:bookmarkStart w:id="50" w:name="ColumnTitle_19"/>
             <w:bookmarkEnd w:id="50"/>
             <w:r>
-              <w:lastRenderedPageBreak/>
               <w:t xml:space="preserve">Work Item </w:t>
             </w:r>
             <w:r>
@@ -7251,6 +7315,7 @@
       <w:bookmarkStart w:id="51" w:name="_Toc507396657"/>
       <w:bookmarkStart w:id="52" w:name="_Toc507593682"/>
       <w:r>
+        <w:lastRenderedPageBreak/>
         <w:t>Release (Deployment) Information</w:t>
       </w:r>
       <w:bookmarkEnd w:id="51"/>
@@ -7609,7 +7674,6 @@
               <w:pStyle w:val="TableText"/>
             </w:pPr>
             <w:r>
-              <w:lastRenderedPageBreak/>
               <w:t>TAS_API.01.00.65_20190422_212745.tar.gz</w:t>
             </w:r>
           </w:p>
@@ -7667,6 +7731,7 @@
               <w:pStyle w:val="TableText"/>
             </w:pPr>
             <w:r>
+              <w:lastRenderedPageBreak/>
               <w:t>VAVLGateway_02.00.3_20190516_085649-bundle.tar.gz</w:t>
             </w:r>
           </w:p>
@@ -8905,7 +8970,7 @@
         <v:path o:extrusionok="f" gradientshapeok="t" o:connecttype="rect"/>
         <o:lock v:ext="edit" aspectratio="t"/>
       </v:shapetype>
-      <v:shape id="_x0000_i1027" type="#_x0000_t75" style="width:68.25pt;height:41.25pt" o:bullet="t">
+      <v:shape id="_x0000_i1032" type="#_x0000_t75" style="width:68.25pt;height:41.25pt" o:bullet="t">
         <v:imagedata r:id="rId1" o:title="pointing-finger-white-small"/>
       </v:shape>
     </w:pict>
@@ -13614,6 +13679,23 @@
 </file>
 
 <file path=customXml/item1.xml><?xml version="1.0" encoding="utf-8"?>
+<p:properties xmlns:p="http://schemas.microsoft.com/office/2006/metadata/properties" xmlns:xsi="http://www.w3.org/2001/XMLSchema-instance" xmlns:pc="http://schemas.microsoft.com/office/infopath/2007/PartnerControls">
+  <documentManagement>
+    <Section xmlns="dccbc5df-29b3-4670-b8f5-ce9b6d6a1832">CD2 Required Documentation Templates</Section>
+  </documentManagement>
+</p:properties>
+</file>
+
+<file path=customXml/item2.xml><?xml version="1.0" encoding="utf-8"?>
+<?mso-contentType ?>
+<FormTemplates xmlns="http://schemas.microsoft.com/sharepoint/v3/contenttype/forms">
+  <Display>DocumentLibraryForm</Display>
+  <Edit>DocumentLibraryForm</Edit>
+  <New>DocumentLibraryForm</New>
+</FormTemplates>
+</file>
+
+<file path=customXml/item3.xml><?xml version="1.0" encoding="utf-8"?>
 <ct:contentTypeSchema xmlns:ct="http://schemas.microsoft.com/office/2006/metadata/contentType" xmlns:ma="http://schemas.microsoft.com/office/2006/metadata/properties/metaAttributes" ct:_="" ma:_="" ma:contentTypeName="Document" ma:contentTypeID="0x0101004B55E56D3DD6DC4BB3756304B0ED6A72" ma:contentTypeVersion="1" ma:contentTypeDescription="Create a new document." ma:contentTypeScope="" ma:versionID="6072da3b2c92ccf178b751e7daddeec6">
   <xsd:schema xmlns:xsd="http://www.w3.org/2001/XMLSchema" xmlns:xs="http://www.w3.org/2001/XMLSchema" xmlns:p="http://schemas.microsoft.com/office/2006/metadata/properties" xmlns:ns2="dccbc5df-29b3-4670-b8f5-ce9b6d6a1832" targetNamespace="http://schemas.microsoft.com/office/2006/metadata/properties" ma:root="true" ma:fieldsID="76c7b32d7a5a6114c03efcaa652d96bc" ns2:_="">
     <xsd:import namespace="dccbc5df-29b3-4670-b8f5-ce9b6d6a1832"/>
@@ -13744,28 +13826,29 @@
 </ct:contentTypeSchema>
 </file>
 
-<file path=customXml/item2.xml><?xml version="1.0" encoding="utf-8"?>
-<?mso-contentType ?>
-<FormTemplates xmlns="http://schemas.microsoft.com/sharepoint/v3/contenttype/forms">
-  <Display>DocumentLibraryForm</Display>
-  <Edit>DocumentLibraryForm</Edit>
-  <New>DocumentLibraryForm</New>
-</FormTemplates>
-</file>
-
-<file path=customXml/item3.xml><?xml version="1.0" encoding="utf-8"?>
-<p:properties xmlns:p="http://schemas.microsoft.com/office/2006/metadata/properties" xmlns:xsi="http://www.w3.org/2001/XMLSchema-instance" xmlns:pc="http://schemas.microsoft.com/office/infopath/2007/PartnerControls">
-  <documentManagement>
-    <Section xmlns="dccbc5df-29b3-4670-b8f5-ce9b6d6a1832">CD2 Required Documentation Templates</Section>
-  </documentManagement>
-</p:properties>
-</file>
-
 <file path=customXml/item4.xml><?xml version="1.0" encoding="utf-8"?>
 <b:Sources xmlns:b="http://schemas.openxmlformats.org/officeDocument/2006/bibliography" xmlns="http://schemas.openxmlformats.org/officeDocument/2006/bibliography" SelectedStyle="\APASixthEditionOfficeOnline.xsl" StyleName="APA" Version="6"/>
 </file>
 
 <file path=customXml/itemProps1.xml><?xml version="1.0" encoding="utf-8"?>
+<ds:datastoreItem xmlns:ds="http://schemas.openxmlformats.org/officeDocument/2006/customXml" ds:itemID="{4560517E-F5A4-41E1-9F01-60AB7EB0F206}">
+  <ds:schemaRefs>
+    <ds:schemaRef ds:uri="http://schemas.microsoft.com/office/2006/metadata/properties"/>
+    <ds:schemaRef ds:uri="http://schemas.microsoft.com/office/infopath/2007/PartnerControls"/>
+    <ds:schemaRef ds:uri="dccbc5df-29b3-4670-b8f5-ce9b6d6a1832"/>
+  </ds:schemaRefs>
+</ds:datastoreItem>
+</file>
+
+<file path=customXml/itemProps2.xml><?xml version="1.0" encoding="utf-8"?>
+<ds:datastoreItem xmlns:ds="http://schemas.openxmlformats.org/officeDocument/2006/customXml" ds:itemID="{BE5AF119-2C45-4036-98D5-B4140043C77C}">
+  <ds:schemaRefs>
+    <ds:schemaRef ds:uri="http://schemas.microsoft.com/sharepoint/v3/contenttype/forms"/>
+  </ds:schemaRefs>
+</ds:datastoreItem>
+</file>
+
+<file path=customXml/itemProps3.xml><?xml version="1.0" encoding="utf-8"?>
 <ds:datastoreItem xmlns:ds="http://schemas.openxmlformats.org/officeDocument/2006/customXml" ds:itemID="{052423C5-827B-409C-93FD-99961BD98041}">
   <ds:schemaRefs>
     <ds:schemaRef ds:uri="http://schemas.microsoft.com/office/2006/metadata/contentType"/>
@@ -13783,26 +13866,8 @@
 </ds:datastoreItem>
 </file>
 
-<file path=customXml/itemProps2.xml><?xml version="1.0" encoding="utf-8"?>
-<ds:datastoreItem xmlns:ds="http://schemas.openxmlformats.org/officeDocument/2006/customXml" ds:itemID="{BE5AF119-2C45-4036-98D5-B4140043C77C}">
-  <ds:schemaRefs>
-    <ds:schemaRef ds:uri="http://schemas.microsoft.com/sharepoint/v3/contenttype/forms"/>
-  </ds:schemaRefs>
-</ds:datastoreItem>
-</file>
-
-<file path=customXml/itemProps3.xml><?xml version="1.0" encoding="utf-8"?>
-<ds:datastoreItem xmlns:ds="http://schemas.openxmlformats.org/officeDocument/2006/customXml" ds:itemID="{4560517E-F5A4-41E1-9F01-60AB7EB0F206}">
-  <ds:schemaRefs>
-    <ds:schemaRef ds:uri="http://schemas.microsoft.com/office/2006/metadata/properties"/>
-    <ds:schemaRef ds:uri="http://schemas.microsoft.com/office/infopath/2007/PartnerControls"/>
-    <ds:schemaRef ds:uri="dccbc5df-29b3-4670-b8f5-ce9b6d6a1832"/>
-  </ds:schemaRefs>
-</ds:datastoreItem>
-</file>
-
 <file path=customXml/itemProps4.xml><?xml version="1.0" encoding="utf-8"?>
-<ds:datastoreItem xmlns:ds="http://schemas.openxmlformats.org/officeDocument/2006/customXml" ds:itemID="{F9E0AFBE-021E-4A32-8BF8-E03D093C8E53}">
+<ds:datastoreItem xmlns:ds="http://schemas.openxmlformats.org/officeDocument/2006/customXml" ds:itemID="{B94FDB53-6020-4F8D-BE04-A66859C4BDD4}">
   <ds:schemaRefs>
     <ds:schemaRef ds:uri="http://schemas.openxmlformats.org/officeDocument/2006/bibliography"/>
   </ds:schemaRefs>

</xml_diff>

<commit_message>
967981 Updated Baseline again for TasCore 2.0 release
</commit_message>
<xml_diff>
--- a/TASCore_documents/CM/Build 10/TAS_Core_VDD.docx
+++ b/TASCore_documents/CM/Build 10/TAS_Core_VDD.docx
@@ -286,15 +286,7 @@
               <w:pStyle w:val="TableText"/>
             </w:pPr>
             <w:r>
-              <w:t>05/</w:t>
-            </w:r>
-            <w:r>
-              <w:t>21</w:t>
-            </w:r>
-            <w:bookmarkStart w:id="2" w:name="_GoBack"/>
-            <w:bookmarkEnd w:id="2"/>
-            <w:r>
-              <w:t>/2019</w:t>
+              <w:t>05/21/2019</w:t>
             </w:r>
           </w:p>
         </w:tc>
@@ -528,8 +520,8 @@
             <w:pPr>
               <w:pStyle w:val="TableHeading"/>
             </w:pPr>
-            <w:bookmarkStart w:id="3" w:name="ColumnTitle_02"/>
-            <w:bookmarkEnd w:id="3"/>
+            <w:bookmarkStart w:id="2" w:name="ColumnTitle_02"/>
+            <w:bookmarkEnd w:id="2"/>
             <w:r>
               <w:t>Date</w:t>
             </w:r>
@@ -2077,15 +2069,15 @@
       <w:pPr>
         <w:pStyle w:val="Heading1"/>
       </w:pPr>
-      <w:bookmarkStart w:id="4" w:name="_Toc507396642"/>
-      <w:bookmarkStart w:id="5" w:name="_Toc507593667"/>
+      <w:bookmarkStart w:id="3" w:name="_Toc507396642"/>
+      <w:bookmarkStart w:id="4" w:name="_Toc507593667"/>
       <w:bookmarkEnd w:id="0"/>
       <w:r>
         <w:lastRenderedPageBreak/>
         <w:t>General Configuration Management (CM) Information</w:t>
       </w:r>
+      <w:bookmarkEnd w:id="3"/>
       <w:bookmarkEnd w:id="4"/>
-      <w:bookmarkEnd w:id="5"/>
     </w:p>
     <w:tbl>
       <w:tblPr>
@@ -2114,8 +2106,8 @@
             <w:pPr>
               <w:pStyle w:val="TableHeading"/>
             </w:pPr>
-            <w:bookmarkStart w:id="6" w:name="ColumnTitle_03"/>
-            <w:bookmarkEnd w:id="6"/>
+            <w:bookmarkStart w:id="5" w:name="ColumnTitle_03"/>
+            <w:bookmarkEnd w:id="5"/>
             <w:r>
               <w:t>Deliverable (Product) Name</w:t>
             </w:r>
@@ -2237,13 +2229,13 @@
       <w:pPr>
         <w:pStyle w:val="Heading1"/>
       </w:pPr>
-      <w:bookmarkStart w:id="7" w:name="_Toc507396643"/>
-      <w:bookmarkStart w:id="8" w:name="_Toc507593668"/>
+      <w:bookmarkStart w:id="6" w:name="_Toc507396643"/>
+      <w:bookmarkStart w:id="7" w:name="_Toc507593668"/>
       <w:r>
         <w:t>Configuration Management (CM) Tools</w:t>
       </w:r>
+      <w:bookmarkEnd w:id="6"/>
       <w:bookmarkEnd w:id="7"/>
-      <w:bookmarkEnd w:id="8"/>
     </w:p>
     <w:tbl>
       <w:tblPr>
@@ -2274,8 +2266,8 @@
             <w:pPr>
               <w:pStyle w:val="TableHeading"/>
             </w:pPr>
-            <w:bookmarkStart w:id="9" w:name="ColumnTitle_04"/>
-            <w:bookmarkEnd w:id="9"/>
+            <w:bookmarkStart w:id="8" w:name="ColumnTitle_04"/>
+            <w:bookmarkEnd w:id="8"/>
             <w:r>
               <w:t>CM Tools</w:t>
             </w:r>
@@ -2525,27 +2517,27 @@
       <w:pPr>
         <w:pStyle w:val="Heading1"/>
       </w:pPr>
-      <w:bookmarkStart w:id="10" w:name="_Toc507396644"/>
-      <w:bookmarkStart w:id="11" w:name="_Toc507593669"/>
+      <w:bookmarkStart w:id="9" w:name="_Toc507396644"/>
+      <w:bookmarkStart w:id="10" w:name="_Toc507593669"/>
       <w:r>
         <w:t>Configuration Management of Documents</w:t>
       </w:r>
+      <w:bookmarkEnd w:id="9"/>
       <w:bookmarkEnd w:id="10"/>
-      <w:bookmarkEnd w:id="11"/>
     </w:p>
     <w:p>
       <w:pPr>
         <w:pStyle w:val="Heading2"/>
       </w:pPr>
-      <w:bookmarkStart w:id="12" w:name="ColumnTitle_05"/>
-      <w:bookmarkStart w:id="13" w:name="_Toc507396645"/>
-      <w:bookmarkStart w:id="14" w:name="_Toc507593670"/>
-      <w:bookmarkEnd w:id="12"/>
+      <w:bookmarkStart w:id="11" w:name="ColumnTitle_05"/>
+      <w:bookmarkStart w:id="12" w:name="_Toc507396645"/>
+      <w:bookmarkStart w:id="13" w:name="_Toc507593670"/>
+      <w:bookmarkEnd w:id="11"/>
       <w:r>
         <w:t>Rational Change and Configuration Management (CCM) Documents</w:t>
       </w:r>
+      <w:bookmarkEnd w:id="12"/>
       <w:bookmarkEnd w:id="13"/>
-      <w:bookmarkEnd w:id="14"/>
     </w:p>
     <w:p>
       <w:pPr>
@@ -2584,8 +2576,8 @@
                 <w:rFonts w:asciiTheme="minorHAnsi" w:hAnsiTheme="minorHAnsi" w:cstheme="minorBidi"/>
               </w:rPr>
             </w:pPr>
-            <w:bookmarkStart w:id="15" w:name="ColumnTitle_06"/>
-            <w:bookmarkEnd w:id="15"/>
+            <w:bookmarkStart w:id="14" w:name="ColumnTitle_06"/>
+            <w:bookmarkEnd w:id="14"/>
             <w:r>
               <w:t>CCM/RTC Information</w:t>
             </w:r>
@@ -2907,7 +2899,7 @@
               <w:t>6</w:t>
             </w:r>
             <w:r>
-              <w:t>1</w:t>
+              <w:t>2</w:t>
             </w:r>
             <w:r>
               <w:t>:</w:t>
@@ -2922,8 +2914,10 @@
               <w:t>2</w:t>
             </w:r>
             <w:r>
-              <w:t>1</w:t>
-            </w:r>
+              <w:t>2</w:t>
+            </w:r>
+            <w:bookmarkStart w:id="15" w:name="_GoBack"/>
+            <w:bookmarkEnd w:id="15"/>
             <w:r>
               <w:t>2019</w:t>
             </w:r>
@@ -8970,7 +8964,7 @@
         <v:path o:extrusionok="f" gradientshapeok="t" o:connecttype="rect"/>
         <o:lock v:ext="edit" aspectratio="t"/>
       </v:shapetype>
-      <v:shape id="_x0000_i1032" type="#_x0000_t75" style="width:68.25pt;height:41.25pt" o:bullet="t">
+      <v:shape id="_x0000_i1027" type="#_x0000_t75" style="width:68.25pt;height:41.25pt" o:bullet="t">
         <v:imagedata r:id="rId1" o:title="pointing-finger-white-small"/>
       </v:shape>
     </w:pict>
@@ -13679,23 +13673,6 @@
 </file>
 
 <file path=customXml/item1.xml><?xml version="1.0" encoding="utf-8"?>
-<p:properties xmlns:p="http://schemas.microsoft.com/office/2006/metadata/properties" xmlns:xsi="http://www.w3.org/2001/XMLSchema-instance" xmlns:pc="http://schemas.microsoft.com/office/infopath/2007/PartnerControls">
-  <documentManagement>
-    <Section xmlns="dccbc5df-29b3-4670-b8f5-ce9b6d6a1832">CD2 Required Documentation Templates</Section>
-  </documentManagement>
-</p:properties>
-</file>
-
-<file path=customXml/item2.xml><?xml version="1.0" encoding="utf-8"?>
-<?mso-contentType ?>
-<FormTemplates xmlns="http://schemas.microsoft.com/sharepoint/v3/contenttype/forms">
-  <Display>DocumentLibraryForm</Display>
-  <Edit>DocumentLibraryForm</Edit>
-  <New>DocumentLibraryForm</New>
-</FormTemplates>
-</file>
-
-<file path=customXml/item3.xml><?xml version="1.0" encoding="utf-8"?>
 <ct:contentTypeSchema xmlns:ct="http://schemas.microsoft.com/office/2006/metadata/contentType" xmlns:ma="http://schemas.microsoft.com/office/2006/metadata/properties/metaAttributes" ct:_="" ma:_="" ma:contentTypeName="Document" ma:contentTypeID="0x0101004B55E56D3DD6DC4BB3756304B0ED6A72" ma:contentTypeVersion="1" ma:contentTypeDescription="Create a new document." ma:contentTypeScope="" ma:versionID="6072da3b2c92ccf178b751e7daddeec6">
   <xsd:schema xmlns:xsd="http://www.w3.org/2001/XMLSchema" xmlns:xs="http://www.w3.org/2001/XMLSchema" xmlns:p="http://schemas.microsoft.com/office/2006/metadata/properties" xmlns:ns2="dccbc5df-29b3-4670-b8f5-ce9b6d6a1832" targetNamespace="http://schemas.microsoft.com/office/2006/metadata/properties" ma:root="true" ma:fieldsID="76c7b32d7a5a6114c03efcaa652d96bc" ns2:_="">
     <xsd:import namespace="dccbc5df-29b3-4670-b8f5-ce9b6d6a1832"/>
@@ -13826,29 +13803,28 @@
 </ct:contentTypeSchema>
 </file>
 
+<file path=customXml/item2.xml><?xml version="1.0" encoding="utf-8"?>
+<?mso-contentType ?>
+<FormTemplates xmlns="http://schemas.microsoft.com/sharepoint/v3/contenttype/forms">
+  <Display>DocumentLibraryForm</Display>
+  <Edit>DocumentLibraryForm</Edit>
+  <New>DocumentLibraryForm</New>
+</FormTemplates>
+</file>
+
+<file path=customXml/item3.xml><?xml version="1.0" encoding="utf-8"?>
+<p:properties xmlns:p="http://schemas.microsoft.com/office/2006/metadata/properties" xmlns:xsi="http://www.w3.org/2001/XMLSchema-instance" xmlns:pc="http://schemas.microsoft.com/office/infopath/2007/PartnerControls">
+  <documentManagement>
+    <Section xmlns="dccbc5df-29b3-4670-b8f5-ce9b6d6a1832">CD2 Required Documentation Templates</Section>
+  </documentManagement>
+</p:properties>
+</file>
+
 <file path=customXml/item4.xml><?xml version="1.0" encoding="utf-8"?>
 <b:Sources xmlns:b="http://schemas.openxmlformats.org/officeDocument/2006/bibliography" xmlns="http://schemas.openxmlformats.org/officeDocument/2006/bibliography" SelectedStyle="\APASixthEditionOfficeOnline.xsl" StyleName="APA" Version="6"/>
 </file>
 
 <file path=customXml/itemProps1.xml><?xml version="1.0" encoding="utf-8"?>
-<ds:datastoreItem xmlns:ds="http://schemas.openxmlformats.org/officeDocument/2006/customXml" ds:itemID="{4560517E-F5A4-41E1-9F01-60AB7EB0F206}">
-  <ds:schemaRefs>
-    <ds:schemaRef ds:uri="http://schemas.microsoft.com/office/2006/metadata/properties"/>
-    <ds:schemaRef ds:uri="http://schemas.microsoft.com/office/infopath/2007/PartnerControls"/>
-    <ds:schemaRef ds:uri="dccbc5df-29b3-4670-b8f5-ce9b6d6a1832"/>
-  </ds:schemaRefs>
-</ds:datastoreItem>
-</file>
-
-<file path=customXml/itemProps2.xml><?xml version="1.0" encoding="utf-8"?>
-<ds:datastoreItem xmlns:ds="http://schemas.openxmlformats.org/officeDocument/2006/customXml" ds:itemID="{BE5AF119-2C45-4036-98D5-B4140043C77C}">
-  <ds:schemaRefs>
-    <ds:schemaRef ds:uri="http://schemas.microsoft.com/sharepoint/v3/contenttype/forms"/>
-  </ds:schemaRefs>
-</ds:datastoreItem>
-</file>
-
-<file path=customXml/itemProps3.xml><?xml version="1.0" encoding="utf-8"?>
 <ds:datastoreItem xmlns:ds="http://schemas.openxmlformats.org/officeDocument/2006/customXml" ds:itemID="{052423C5-827B-409C-93FD-99961BD98041}">
   <ds:schemaRefs>
     <ds:schemaRef ds:uri="http://schemas.microsoft.com/office/2006/metadata/contentType"/>
@@ -13866,8 +13842,26 @@
 </ds:datastoreItem>
 </file>
 
+<file path=customXml/itemProps2.xml><?xml version="1.0" encoding="utf-8"?>
+<ds:datastoreItem xmlns:ds="http://schemas.openxmlformats.org/officeDocument/2006/customXml" ds:itemID="{BE5AF119-2C45-4036-98D5-B4140043C77C}">
+  <ds:schemaRefs>
+    <ds:schemaRef ds:uri="http://schemas.microsoft.com/sharepoint/v3/contenttype/forms"/>
+  </ds:schemaRefs>
+</ds:datastoreItem>
+</file>
+
+<file path=customXml/itemProps3.xml><?xml version="1.0" encoding="utf-8"?>
+<ds:datastoreItem xmlns:ds="http://schemas.openxmlformats.org/officeDocument/2006/customXml" ds:itemID="{4560517E-F5A4-41E1-9F01-60AB7EB0F206}">
+  <ds:schemaRefs>
+    <ds:schemaRef ds:uri="http://schemas.microsoft.com/office/2006/metadata/properties"/>
+    <ds:schemaRef ds:uri="http://schemas.microsoft.com/office/infopath/2007/PartnerControls"/>
+    <ds:schemaRef ds:uri="dccbc5df-29b3-4670-b8f5-ce9b6d6a1832"/>
+  </ds:schemaRefs>
+</ds:datastoreItem>
+</file>
+
 <file path=customXml/itemProps4.xml><?xml version="1.0" encoding="utf-8"?>
-<ds:datastoreItem xmlns:ds="http://schemas.openxmlformats.org/officeDocument/2006/customXml" ds:itemID="{B94FDB53-6020-4F8D-BE04-A66859C4BDD4}">
+<ds:datastoreItem xmlns:ds="http://schemas.openxmlformats.org/officeDocument/2006/customXml" ds:itemID="{9FE67196-288F-4AA5-A079-91AD38577DEC}">
   <ds:schemaRefs>
     <ds:schemaRef ds:uri="http://schemas.openxmlformats.org/officeDocument/2006/bibliography"/>
   </ds:schemaRefs>

</xml_diff>

<commit_message>
967981 Updated name of SLA document and work item number and new documentation stream baseline.
</commit_message>
<xml_diff>
--- a/TASCore_documents/CM/Build 10/TAS_Core_VDD.docx
+++ b/TASCore_documents/CM/Build 10/TAS_Core_VDD.docx
@@ -2899,22 +2899,22 @@
               <w:t>6</w:t>
             </w:r>
             <w:r>
+              <w:t>3</w:t>
+            </w:r>
+            <w:r>
+              <w:t>:</w:t>
+            </w:r>
+            <w:r>
+              <w:t xml:space="preserve"> TASCore_doc_0</w:t>
+            </w:r>
+            <w:r>
+              <w:t>5</w:t>
+            </w:r>
+            <w:r>
               <w:t>2</w:t>
             </w:r>
             <w:r>
-              <w:t>:</w:t>
-            </w:r>
-            <w:r>
-              <w:t xml:space="preserve"> TASCore_doc_0</w:t>
-            </w:r>
-            <w:r>
-              <w:t>5</w:t>
-            </w:r>
-            <w:r>
-              <w:t>2</w:t>
-            </w:r>
-            <w:r>
-              <w:t>2</w:t>
+              <w:t>3</w:t>
             </w:r>
             <w:bookmarkStart w:id="15" w:name="_GoBack"/>
             <w:bookmarkEnd w:id="15"/>
@@ -4208,7 +4208,7 @@
                       <w:rFonts w:asciiTheme="minorHAnsi" w:hAnsiTheme="minorHAnsi" w:cstheme="minorBidi"/>
                       <w:szCs w:val="24"/>
                     </w:rPr>
-                    <w:t>mccf_edi_tas_pom_w_raci_v2.0.docx</w:t>
+                    <w:t>mccf_edi_tas_pom_w_raci_2.0 signed.pdf</w:t>
                   </w:r>
                 </w:p>
               </w:tc>
@@ -4282,19 +4282,8 @@
                       <w:rFonts w:ascii="Calibri" w:hAnsi="Calibri"/>
                       <w:szCs w:val="22"/>
                     </w:rPr>
-                    <w:t>mccf_edi_tas_sla.pdf</w:t>
+                    <w:t>TAS_MAG_SLA_signed.pdf</w:t>
                   </w:r>
-                </w:p>
-                <w:p>
-                  <w:pPr>
-                    <w:jc w:val="center"/>
-                    <w:rPr>
-                      <w:rFonts w:ascii="Calibri" w:hAnsi="Calibri"/>
-                      <w:color w:val="0563C1"/>
-                      <w:szCs w:val="22"/>
-                      <w:u w:val="single"/>
-                    </w:rPr>
-                  </w:pPr>
                 </w:p>
               </w:tc>
               <w:tc>
@@ -4308,7 +4297,7 @@
                     <w:jc w:val="right"/>
                   </w:pPr>
                   <w:r>
-                    <w:t>628806</w:t>
+                    <w:t>967940</w:t>
                   </w:r>
                 </w:p>
               </w:tc>
@@ -8964,7 +8953,7 @@
         <v:path o:extrusionok="f" gradientshapeok="t" o:connecttype="rect"/>
         <o:lock v:ext="edit" aspectratio="t"/>
       </v:shapetype>
-      <v:shape id="_x0000_i1027" type="#_x0000_t75" style="width:68.25pt;height:41.25pt" o:bullet="t">
+      <v:shape id="_x0000_i1029" type="#_x0000_t75" style="width:68.25pt;height:41.25pt" o:bullet="t">
         <v:imagedata r:id="rId1" o:title="pointing-finger-white-small"/>
       </v:shape>
     </w:pict>
@@ -13673,6 +13662,23 @@
 </file>
 
 <file path=customXml/item1.xml><?xml version="1.0" encoding="utf-8"?>
+<p:properties xmlns:p="http://schemas.microsoft.com/office/2006/metadata/properties" xmlns:xsi="http://www.w3.org/2001/XMLSchema-instance" xmlns:pc="http://schemas.microsoft.com/office/infopath/2007/PartnerControls">
+  <documentManagement>
+    <Section xmlns="dccbc5df-29b3-4670-b8f5-ce9b6d6a1832">CD2 Required Documentation Templates</Section>
+  </documentManagement>
+</p:properties>
+</file>
+
+<file path=customXml/item2.xml><?xml version="1.0" encoding="utf-8"?>
+<?mso-contentType ?>
+<FormTemplates xmlns="http://schemas.microsoft.com/sharepoint/v3/contenttype/forms">
+  <Display>DocumentLibraryForm</Display>
+  <Edit>DocumentLibraryForm</Edit>
+  <New>DocumentLibraryForm</New>
+</FormTemplates>
+</file>
+
+<file path=customXml/item3.xml><?xml version="1.0" encoding="utf-8"?>
 <ct:contentTypeSchema xmlns:ct="http://schemas.microsoft.com/office/2006/metadata/contentType" xmlns:ma="http://schemas.microsoft.com/office/2006/metadata/properties/metaAttributes" ct:_="" ma:_="" ma:contentTypeName="Document" ma:contentTypeID="0x0101004B55E56D3DD6DC4BB3756304B0ED6A72" ma:contentTypeVersion="1" ma:contentTypeDescription="Create a new document." ma:contentTypeScope="" ma:versionID="6072da3b2c92ccf178b751e7daddeec6">
   <xsd:schema xmlns:xsd="http://www.w3.org/2001/XMLSchema" xmlns:xs="http://www.w3.org/2001/XMLSchema" xmlns:p="http://schemas.microsoft.com/office/2006/metadata/properties" xmlns:ns2="dccbc5df-29b3-4670-b8f5-ce9b6d6a1832" targetNamespace="http://schemas.microsoft.com/office/2006/metadata/properties" ma:root="true" ma:fieldsID="76c7b32d7a5a6114c03efcaa652d96bc" ns2:_="">
     <xsd:import namespace="dccbc5df-29b3-4670-b8f5-ce9b6d6a1832"/>
@@ -13803,28 +13809,29 @@
 </ct:contentTypeSchema>
 </file>
 
-<file path=customXml/item2.xml><?xml version="1.0" encoding="utf-8"?>
-<?mso-contentType ?>
-<FormTemplates xmlns="http://schemas.microsoft.com/sharepoint/v3/contenttype/forms">
-  <Display>DocumentLibraryForm</Display>
-  <Edit>DocumentLibraryForm</Edit>
-  <New>DocumentLibraryForm</New>
-</FormTemplates>
-</file>
-
-<file path=customXml/item3.xml><?xml version="1.0" encoding="utf-8"?>
-<p:properties xmlns:p="http://schemas.microsoft.com/office/2006/metadata/properties" xmlns:xsi="http://www.w3.org/2001/XMLSchema-instance" xmlns:pc="http://schemas.microsoft.com/office/infopath/2007/PartnerControls">
-  <documentManagement>
-    <Section xmlns="dccbc5df-29b3-4670-b8f5-ce9b6d6a1832">CD2 Required Documentation Templates</Section>
-  </documentManagement>
-</p:properties>
-</file>
-
 <file path=customXml/item4.xml><?xml version="1.0" encoding="utf-8"?>
 <b:Sources xmlns:b="http://schemas.openxmlformats.org/officeDocument/2006/bibliography" xmlns="http://schemas.openxmlformats.org/officeDocument/2006/bibliography" SelectedStyle="\APASixthEditionOfficeOnline.xsl" StyleName="APA" Version="6"/>
 </file>
 
 <file path=customXml/itemProps1.xml><?xml version="1.0" encoding="utf-8"?>
+<ds:datastoreItem xmlns:ds="http://schemas.openxmlformats.org/officeDocument/2006/customXml" ds:itemID="{4560517E-F5A4-41E1-9F01-60AB7EB0F206}">
+  <ds:schemaRefs>
+    <ds:schemaRef ds:uri="http://schemas.microsoft.com/office/2006/metadata/properties"/>
+    <ds:schemaRef ds:uri="http://schemas.microsoft.com/office/infopath/2007/PartnerControls"/>
+    <ds:schemaRef ds:uri="dccbc5df-29b3-4670-b8f5-ce9b6d6a1832"/>
+  </ds:schemaRefs>
+</ds:datastoreItem>
+</file>
+
+<file path=customXml/itemProps2.xml><?xml version="1.0" encoding="utf-8"?>
+<ds:datastoreItem xmlns:ds="http://schemas.openxmlformats.org/officeDocument/2006/customXml" ds:itemID="{BE5AF119-2C45-4036-98D5-B4140043C77C}">
+  <ds:schemaRefs>
+    <ds:schemaRef ds:uri="http://schemas.microsoft.com/sharepoint/v3/contenttype/forms"/>
+  </ds:schemaRefs>
+</ds:datastoreItem>
+</file>
+
+<file path=customXml/itemProps3.xml><?xml version="1.0" encoding="utf-8"?>
 <ds:datastoreItem xmlns:ds="http://schemas.openxmlformats.org/officeDocument/2006/customXml" ds:itemID="{052423C5-827B-409C-93FD-99961BD98041}">
   <ds:schemaRefs>
     <ds:schemaRef ds:uri="http://schemas.microsoft.com/office/2006/metadata/contentType"/>
@@ -13842,26 +13849,8 @@
 </ds:datastoreItem>
 </file>
 
-<file path=customXml/itemProps2.xml><?xml version="1.0" encoding="utf-8"?>
-<ds:datastoreItem xmlns:ds="http://schemas.openxmlformats.org/officeDocument/2006/customXml" ds:itemID="{BE5AF119-2C45-4036-98D5-B4140043C77C}">
-  <ds:schemaRefs>
-    <ds:schemaRef ds:uri="http://schemas.microsoft.com/sharepoint/v3/contenttype/forms"/>
-  </ds:schemaRefs>
-</ds:datastoreItem>
-</file>
-
-<file path=customXml/itemProps3.xml><?xml version="1.0" encoding="utf-8"?>
-<ds:datastoreItem xmlns:ds="http://schemas.openxmlformats.org/officeDocument/2006/customXml" ds:itemID="{4560517E-F5A4-41E1-9F01-60AB7EB0F206}">
-  <ds:schemaRefs>
-    <ds:schemaRef ds:uri="http://schemas.microsoft.com/office/2006/metadata/properties"/>
-    <ds:schemaRef ds:uri="http://schemas.microsoft.com/office/infopath/2007/PartnerControls"/>
-    <ds:schemaRef ds:uri="dccbc5df-29b3-4670-b8f5-ce9b6d6a1832"/>
-  </ds:schemaRefs>
-</ds:datastoreItem>
-</file>
-
 <file path=customXml/itemProps4.xml><?xml version="1.0" encoding="utf-8"?>
-<ds:datastoreItem xmlns:ds="http://schemas.openxmlformats.org/officeDocument/2006/customXml" ds:itemID="{9FE67196-288F-4AA5-A079-91AD38577DEC}">
+<ds:datastoreItem xmlns:ds="http://schemas.openxmlformats.org/officeDocument/2006/customXml" ds:itemID="{87A03487-4633-4A5C-9BF6-1800B8C946A3}">
   <ds:schemaRefs>
     <ds:schemaRef ds:uri="http://schemas.openxmlformats.org/officeDocument/2006/bibliography"/>
   </ds:schemaRefs>

</xml_diff>